<commit_message>
Diagramas UML definitive version
</commit_message>
<xml_diff>
--- a/Documents/diagrama_de_context.docx
+++ b/Documents/diagrama_de_context.docx
@@ -2,76 +2,20 @@
 <file path=word/document.xml><?xml version="1.0" encoding="utf-8"?>
 <w:document xmlns:ve="http://schemas.openxmlformats.org/markup-compatibility/2006" xmlns:o="urn:schemas-microsoft-com:office:office" xmlns:r="http://schemas.openxmlformats.org/officeDocument/2006/relationships" xmlns:m="http://schemas.openxmlformats.org/officeDocument/2006/math" xmlns:v="urn:schemas-microsoft-com:vml" xmlns:wp="http://schemas.openxmlformats.org/drawingml/2006/wordprocessingDrawing" xmlns:w10="urn:schemas-microsoft-com:office:word" xmlns:w="http://schemas.openxmlformats.org/wordprocessingml/2006/main" xmlns:wne="http://schemas.microsoft.com/office/word/2006/wordml">
   <w:body>
+    <w:p/>
     <w:p>
       <w:r>
         <w:rPr>
           <w:noProof/>
           <w:lang w:eastAsia="es-ES"/>
-        </w:rPr>
-        <w:pict>
-          <v:shapetype id="_x0000_t32" coordsize="21600,21600" o:spt="32" o:oned="t" path="m,l21600,21600e" filled="f">
-            <v:path arrowok="t" fillok="f" o:connecttype="none"/>
-            <o:lock v:ext="edit" shapetype="t"/>
-          </v:shapetype>
-          <v:shape id="_x0000_s1034" type="#_x0000_t32" style="position:absolute;margin-left:33.45pt;margin-top:145.9pt;width:21pt;height:18pt;z-index:251666432" o:connectortype="straight"/>
-        </w:pict>
-      </w:r>
-      <w:r>
-        <w:rPr>
-          <w:noProof/>
-          <w:lang w:eastAsia="es-ES"/>
-        </w:rPr>
-        <w:pict>
-          <v:shape id="_x0000_s1033" type="#_x0000_t32" style="position:absolute;margin-left:8.7pt;margin-top:145.9pt;width:24.75pt;height:12.75pt;flip:x;z-index:251665408" o:connectortype="straight"/>
-        </w:pict>
-      </w:r>
-      <w:r>
-        <w:rPr>
-          <w:noProof/>
-          <w:lang w:eastAsia="es-ES"/>
-        </w:rPr>
-        <w:pict>
-          <v:shape id="_x0000_s1030" type="#_x0000_t32" style="position:absolute;margin-left:32.7pt;margin-top:115.15pt;width:.75pt;height:30.75pt;flip:x;z-index:251662336" o:connectortype="straight"/>
-        </w:pict>
-      </w:r>
-      <w:r>
-        <w:rPr>
-          <w:noProof/>
-          <w:lang w:eastAsia="es-ES"/>
-        </w:rPr>
-        <w:pict>
-          <v:shape id="_x0000_s1032" type="#_x0000_t32" style="position:absolute;margin-left:33.45pt;margin-top:124.15pt;width:21pt;height:18pt;z-index:251664384" o:connectortype="straight"/>
-        </w:pict>
-      </w:r>
-      <w:r>
-        <w:rPr>
-          <w:noProof/>
-          <w:lang w:eastAsia="es-ES"/>
-        </w:rPr>
-        <w:pict>
-          <v:shape id="_x0000_s1031" type="#_x0000_t32" style="position:absolute;margin-left:7.95pt;margin-top:124.15pt;width:24.75pt;height:12.75pt;flip:x;z-index:251663360" o:connectortype="straight"/>
-        </w:pict>
-      </w:r>
-      <w:r>
-        <w:rPr>
-          <w:noProof/>
-          <w:lang w:eastAsia="es-ES"/>
-        </w:rPr>
-        <w:pict>
-          <v:oval id="_x0000_s1029" style="position:absolute;margin-left:28.95pt;margin-top:101.65pt;width:11.25pt;height:13.5pt;z-index:251661312"/>
-        </w:pict>
-      </w:r>
-      <w:r>
-        <w:rPr>
-          <w:noProof/>
         </w:rPr>
         <w:pict>
           <v:shapetype id="_x0000_t202" coordsize="21600,21600" o:spt="202" path="m,l,21600r21600,l21600,xe">
             <v:stroke joinstyle="miter"/>
             <v:path gradientshapeok="t" o:connecttype="rect"/>
           </v:shapetype>
-          <v:shape id="_x0000_s1028" type="#_x0000_t202" style="position:absolute;margin-left:120.45pt;margin-top:77.65pt;width:114pt;height:182.25pt;z-index:251660288;mso-width-relative:margin;mso-height-relative:margin">
-            <v:textbox>
+          <v:shape id="_x0000_s1048" type="#_x0000_t202" style="position:absolute;margin-left:120.45pt;margin-top:52.2pt;width:114pt;height:182.25pt;z-index:251680768;mso-width-relative:margin;mso-height-relative:margin">
+            <v:textbox style="mso-next-textbox:#_x0000_s1048">
               <w:txbxContent>
                 <w:p>
                   <w:pPr>
@@ -180,17 +124,7 @@
           </v:shape>
         </w:pict>
       </w:r>
-      <w:r>
-        <w:rPr>
-          <w:noProof/>
-          <w:lang w:eastAsia="es-ES"/>
-        </w:rPr>
-        <w:pict>
-          <v:roundrect id="_x0000_s1026" style="position:absolute;margin-left:113.7pt;margin-top:70.9pt;width:126.75pt;height:194.25pt;z-index:251658240" arcsize="10923f"/>
-        </w:pict>
-      </w:r>
     </w:p>
-    <w:p/>
     <w:p>
       <w:pPr>
         <w:tabs>
@@ -230,16 +164,20 @@
           <w:lang w:eastAsia="es-ES"/>
         </w:rPr>
         <w:pict>
-          <v:shape id="_x0000_s1043" type="#_x0000_t32" style="position:absolute;margin-left:226.95pt;margin-top:13.4pt;width:48pt;height:5.25pt;flip:y;z-index:251676672" o:connectortype="straight"/>
-        </w:pict>
-      </w:r>
-      <w:r>
-        <w:rPr>
-          <w:noProof/>
-          <w:lang w:eastAsia="es-ES"/>
-        </w:rPr>
-        <w:pict>
-          <v:shape id="_x0000_s1036" type="#_x0000_t32" style="position:absolute;margin-left:63.45pt;margin-top:17.95pt;width:66pt;height:50.2pt;flip:y;z-index:251669504" o:connectortype="straight"/>
+          <v:shapetype id="_x0000_t32" coordsize="21600,21600" o:spt="32" o:oned="t" path="m,l21600,21600e" filled="f">
+            <v:path arrowok="t" fillok="f" o:connecttype="none"/>
+            <o:lock v:ext="edit" shapetype="t"/>
+          </v:shapetype>
+          <v:shape id="_x0000_s1056" type="#_x0000_t32" style="position:absolute;margin-left:230.7pt;margin-top:13.4pt;width:51.75pt;height:5.25pt;flip:y;z-index:251687936" o:connectortype="straight"/>
+        </w:pict>
+      </w:r>
+      <w:r>
+        <w:rPr>
+          <w:noProof/>
+          <w:lang w:eastAsia="es-ES"/>
+        </w:rPr>
+        <w:pict>
+          <v:shape id="_x0000_s1055" type="#_x0000_t32" style="position:absolute;margin-left:63.45pt;margin-top:12.7pt;width:66pt;height:50.2pt;flip:y;z-index:251686912" o:connectortype="straight"/>
         </w:pict>
       </w:r>
     </w:p>
@@ -255,34 +193,25 @@
           <w:lang w:eastAsia="es-ES"/>
         </w:rPr>
         <w:pict>
-          <v:shape id="_x0000_s1046" type="#_x0000_t32" style="position:absolute;margin-left:226.95pt;margin-top:14.95pt;width:54.75pt;height:78.75pt;flip:y;z-index:251679744" o:connectortype="straight"/>
-        </w:pict>
-      </w:r>
-      <w:r>
-        <w:rPr>
-          <w:noProof/>
-          <w:lang w:eastAsia="es-ES"/>
-        </w:rPr>
-        <w:pict>
-          <v:shape id="_x0000_s1042" type="#_x0000_t32" style="position:absolute;margin-left:208.95pt;margin-top:1.45pt;width:66pt;height:17.2pt;flip:y;z-index:251675648" o:connectortype="straight"/>
-        </w:pict>
-      </w:r>
-      <w:r>
-        <w:rPr>
-          <w:noProof/>
-          <w:lang w:eastAsia="es-ES"/>
-        </w:rPr>
-        <w:pict>
-          <v:shape id="_x0000_s1041" type="#_x0000_t32" style="position:absolute;margin-left:234.45pt;margin-top:14.95pt;width:40.5pt;height:42.75pt;flip:y;z-index:251674624" o:connectortype="straight"/>
-        </w:pict>
-      </w:r>
-      <w:r>
-        <w:rPr>
-          <w:noProof/>
-          <w:lang w:eastAsia="es-ES"/>
-        </w:rPr>
-        <w:pict>
-          <v:shape id="_x0000_s1037" type="#_x0000_t32" style="position:absolute;margin-left:63.45pt;margin-top:14.95pt;width:78.75pt;height:31.5pt;flip:y;z-index:251670528" o:connectortype="straight"/>
+          <v:shape id="_x0000_s1057" type="#_x0000_t32" style="position:absolute;margin-left:214.2pt;margin-top:8.2pt;width:66pt;height:17.2pt;flip:y;z-index:251688960" o:connectortype="straight"/>
+        </w:pict>
+      </w:r>
+      <w:r>
+        <w:rPr>
+          <w:noProof/>
+          <w:lang w:eastAsia="es-ES"/>
+        </w:rPr>
+        <w:pict>
+          <v:shape id="_x0000_s1051" type="#_x0000_t32" style="position:absolute;margin-left:226.95pt;margin-top:14.95pt;width:54.75pt;height:53.25pt;flip:y;z-index:251682816" o:connectortype="straight"/>
+        </w:pict>
+      </w:r>
+      <w:r>
+        <w:rPr>
+          <w:noProof/>
+          <w:lang w:eastAsia="es-ES"/>
+        </w:rPr>
+        <w:pict>
+          <v:shape id="_x0000_s1050" type="#_x0000_t32" style="position:absolute;margin-left:226.95pt;margin-top:23.2pt;width:54.75pt;height:78.75pt;flip:y;z-index:251681792" o:connectortype="straight"/>
         </w:pict>
       </w:r>
       <w:r>
@@ -290,6 +219,15 @@
       </w:r>
     </w:p>
     <w:p>
+      <w:r>
+        <w:rPr>
+          <w:noProof/>
+          <w:lang w:eastAsia="es-ES"/>
+        </w:rPr>
+        <w:pict>
+          <v:shape id="_x0000_s1054" type="#_x0000_t32" style="position:absolute;margin-left:63.45pt;margin-top:1.5pt;width:90.75pt;height:20.25pt;flip:y;z-index:251685888" o:connectortype="straight"/>
+        </w:pict>
+      </w:r>
       <w:r>
         <w:rPr>
           <w:noProof/>
@@ -328,24 +266,6 @@
               </w:txbxContent>
             </v:textbox>
           </v:shape>
-        </w:pict>
-      </w:r>
-      <w:r>
-        <w:rPr>
-          <w:noProof/>
-          <w:lang w:eastAsia="es-ES"/>
-        </w:rPr>
-        <w:pict>
-          <v:shape id="_x0000_s1038" type="#_x0000_t32" style="position:absolute;margin-left:63.45pt;margin-top:27.75pt;width:87.75pt;height:9.75pt;z-index:251671552" o:connectortype="straight"/>
-        </w:pict>
-      </w:r>
-      <w:r>
-        <w:rPr>
-          <w:noProof/>
-          <w:lang w:eastAsia="es-ES"/>
-        </w:rPr>
-        <w:pict>
-          <v:shape id="_x0000_s1039" type="#_x0000_t32" style="position:absolute;margin-left:63.45pt;margin-top:42.75pt;width:71.25pt;height:33.75pt;z-index:251672576" o:connectortype="straight"/>
         </w:pict>
       </w:r>
       <w:r>
@@ -359,6 +279,24 @@
         </w:tabs>
       </w:pPr>
       <w:r>
+        <w:rPr>
+          <w:noProof/>
+          <w:lang w:eastAsia="es-ES"/>
+        </w:rPr>
+        <w:pict>
+          <v:shape id="_x0000_s1053" type="#_x0000_t32" style="position:absolute;margin-left:63.45pt;margin-top:3.05pt;width:66pt;height:14.25pt;z-index:251684864" o:connectortype="straight"/>
+        </w:pict>
+      </w:r>
+      <w:r>
+        <w:rPr>
+          <w:noProof/>
+          <w:lang w:eastAsia="es-ES"/>
+        </w:rPr>
+        <w:pict>
+          <v:shape id="_x0000_s1052" type="#_x0000_t32" style="position:absolute;margin-left:63.45pt;margin-top:17.3pt;width:66pt;height:28.5pt;z-index:251683840" o:connectortype="straight"/>
+        </w:pict>
+      </w:r>
+      <w:r>
         <w:tab/>
       </w:r>
       <w:proofErr w:type="spellStart"/>
@@ -367,8 +305,13 @@
       </w:r>
       <w:proofErr w:type="spellEnd"/>
       <w:r>
-        <w:t xml:space="preserve"> web extern</w:t>
-      </w:r>
+        <w:t xml:space="preserve"> web </w:t>
+      </w:r>
+      <w:proofErr w:type="spellStart"/>
+      <w:r>
+        <w:t>extern</w:t>
+      </w:r>
+      <w:proofErr w:type="spellEnd"/>
     </w:p>
     <w:sectPr>
       <w:pgSz w:w="11906" w:h="16838"/>
@@ -539,6 +482,7 @@
   <w:style w:type="paragraph" w:default="1" w:styleId="Normal">
     <w:name w:val="Normal"/>
     <w:qFormat/>
+    <w:rsid w:val="00552A99"/>
   </w:style>
   <w:style w:type="character" w:default="1" w:styleId="Fuentedeprrafopredeter">
     <w:name w:val="Default Paragraph Font"/>

</xml_diff>